<commit_message>
change personal photo and update resume
</commit_message>
<xml_diff>
--- a/Web Resume/HTML/img/Zhenru-Resume.docx
+++ b/Web Resume/HTML/img/Zhenru-Resume.docx
@@ -181,36 +181,38 @@
           <w:sz w:val="24"/>
         </w:rPr>
       </w:pPr>
-      <w:r>
-        <w:rPr>
-          <w:sz w:val="24"/>
-        </w:rPr>
-        <w:t>zhenru1993</w:t>
-      </w:r>
-      <w:r>
-        <w:rPr>
-          <w:sz w:val="24"/>
-        </w:rPr>
-        <w:t>@</w:t>
-      </w:r>
-      <w:r>
-        <w:rPr>
-          <w:sz w:val="24"/>
-        </w:rPr>
-        <w:t>g</w:t>
-      </w:r>
-      <w:r>
-        <w:rPr>
-          <w:sz w:val="24"/>
-        </w:rPr>
-        <w:t>mail</w:t>
-      </w:r>
-      <w:r>
-        <w:rPr>
-          <w:sz w:val="24"/>
-        </w:rPr>
-        <w:t>.com</w:t>
-      </w:r>
+      <w:hyperlink r:id="rId4" w:history="1">
+        <w:r>
+          <w:rPr>
+            <w:rStyle w:val="Hyperlink"/>
+            <w:sz w:val="24"/>
+          </w:rPr>
+          <w:t>zhenru1993@gmail.com</w:t>
+        </w:r>
+      </w:hyperlink>
+    </w:p>
+    <w:p>
+      <w:pPr>
+        <w:ind w:right="480"/>
+        <w:rPr>
+          <w:sz w:val="24"/>
+        </w:rPr>
+      </w:pPr>
+      <w:r>
+        <w:rPr>
+          <w:sz w:val="24"/>
+        </w:rPr>
+        <w:t xml:space="preserve">Web Resume: </w:t>
+      </w:r>
+      <w:hyperlink r:id="rId5" w:history="1">
+        <w:r>
+          <w:rPr>
+            <w:rStyle w:val="Hyperlink"/>
+            <w:sz w:val="24"/>
+          </w:rPr>
+          <w:t>http://18.191.66.91:3000</w:t>
+        </w:r>
+      </w:hyperlink>
     </w:p>
     <w:p>
       <w:pPr>
@@ -251,8 +253,6 @@
           <w:sz w:val="24"/>
         </w:rPr>
       </w:pPr>
-      <w:bookmarkStart w:id="0" w:name="_GoBack"/>
-      <w:bookmarkEnd w:id="0"/>
     </w:p>
     <w:p>
       <w:pPr>
@@ -309,7 +309,13 @@
         <w:rPr>
           <w:sz w:val="24"/>
         </w:rPr>
-        <w:t>Technical Support.</w:t>
+        <w:t>Software Developer, Technical Support and Onboarding</w:t>
+      </w:r>
+      <w:r>
+        <w:rPr>
+          <w:sz w:val="24"/>
+        </w:rPr>
+        <w:t>.</w:t>
       </w:r>
     </w:p>
     <w:p>
@@ -502,7 +508,19 @@
           <w:sz w:val="24"/>
         </w:rPr>
         <w:tab/>
-        <w:t>Proficient with Java/J2EE, C, C++, Ruby, JavaScript, Unix, Linux, Linux commands and HTML/Internet.</w:t>
+        <w:t xml:space="preserve">Proficient with Java/J2EE, C, C++, Ruby, JavaScript, </w:t>
+      </w:r>
+      <w:r>
+        <w:rPr>
+          <w:sz w:val="24"/>
+        </w:rPr>
+        <w:t xml:space="preserve">Bash Script, </w:t>
+      </w:r>
+      <w:r>
+        <w:rPr>
+          <w:sz w:val="24"/>
+        </w:rPr>
+        <w:t>Unix, Linux, HTML/Internet.</w:t>
       </w:r>
     </w:p>
     <w:p>
@@ -597,7 +615,70 @@
         <w:rPr>
           <w:sz w:val="24"/>
         </w:rPr>
-        <w:t xml:space="preserve"> </w:t>
+        <w:t xml:space="preserve">                          •</w:t>
+      </w:r>
+      <w:r>
+        <w:rPr>
+          <w:sz w:val="24"/>
+        </w:rPr>
+        <w:tab/>
+        <w:t xml:space="preserve">Proficient with Unix Command: Files </w:t>
+      </w:r>
+      <w:proofErr w:type="gramStart"/>
+      <w:r>
+        <w:rPr>
+          <w:sz w:val="24"/>
+        </w:rPr>
+        <w:t>System(</w:t>
+      </w:r>
+      <w:proofErr w:type="gramEnd"/>
+      <w:r>
+        <w:rPr>
+          <w:sz w:val="24"/>
+        </w:rPr>
+        <w:t xml:space="preserve">cd, cp, rm, ls, </w:t>
+      </w:r>
+      <w:proofErr w:type="spellStart"/>
+      <w:r>
+        <w:rPr>
+          <w:sz w:val="24"/>
+        </w:rPr>
+        <w:t>mkdir</w:t>
+      </w:r>
+      <w:proofErr w:type="spellEnd"/>
+      <w:r>
+        <w:rPr>
+          <w:sz w:val="24"/>
+        </w:rPr>
+        <w:t xml:space="preserve">, grep, </w:t>
+      </w:r>
+      <w:proofErr w:type="spellStart"/>
+      <w:r>
+        <w:rPr>
+          <w:sz w:val="24"/>
+        </w:rPr>
+        <w:t>chomd</w:t>
+      </w:r>
+      <w:proofErr w:type="spellEnd"/>
+      <w:r>
+        <w:rPr>
+          <w:sz w:val="24"/>
+        </w:rPr>
+        <w:t>…); Server Analysis(</w:t>
+      </w:r>
+      <w:proofErr w:type="spellStart"/>
+      <w:r>
+        <w:rPr>
+          <w:sz w:val="24"/>
+        </w:rPr>
+        <w:t>ssh</w:t>
+      </w:r>
+      <w:proofErr w:type="spellEnd"/>
+      <w:r>
+        <w:rPr>
+          <w:sz w:val="24"/>
+        </w:rPr>
+        <w:t>, curl, dig, ping…)</w:t>
       </w:r>
     </w:p>
     <w:p>
@@ -632,30 +713,10 @@
           <w:tab w:val="left" w:pos="18000"/>
           <w:tab w:val="left" w:pos="18720"/>
         </w:tabs>
-        <w:ind w:left="1890" w:hanging="1890"/>
-        <w:rPr>
-          <w:sz w:val="24"/>
-        </w:rPr>
-      </w:pPr>
-      <w:r>
-        <w:rPr>
-          <w:b/>
-        </w:rPr>
-        <w:t>EDUCATION:</w:t>
-      </w:r>
-      <w:r>
-        <w:rPr>
-          <w:sz w:val="24"/>
-        </w:rPr>
-        <w:tab/>
-      </w:r>
-      <w:r>
-        <w:rPr>
-          <w:b/>
-          <w:sz w:val="24"/>
-        </w:rPr>
-        <w:t>Assistant of Science in Computer Science, May 2015</w:t>
-      </w:r>
+        <w:rPr>
+          <w:sz w:val="24"/>
+        </w:rPr>
+      </w:pPr>
     </w:p>
     <w:p>
       <w:pPr>
@@ -696,10 +757,22 @@
       </w:pPr>
       <w:r>
         <w:rPr>
-          <w:sz w:val="24"/>
-        </w:rPr>
-        <w:tab/>
-        <w:t>San Francisco City College, San Francisco</w:t>
+          <w:b/>
+        </w:rPr>
+        <w:t>EDUCATION:</w:t>
+      </w:r>
+      <w:r>
+        <w:rPr>
+          <w:sz w:val="24"/>
+        </w:rPr>
+        <w:tab/>
+      </w:r>
+      <w:r>
+        <w:rPr>
+          <w:b/>
+          <w:sz w:val="24"/>
+        </w:rPr>
+        <w:t>Assistant of Science in Computer Science, May 2015</w:t>
       </w:r>
     </w:p>
     <w:p>
@@ -741,10 +814,10 @@
       </w:pPr>
       <w:r>
         <w:rPr>
-          <w:b/>
-          <w:sz w:val="24"/>
-        </w:rPr>
-        <w:t xml:space="preserve">                           Bachelor of Science in Computer Science, May 2018</w:t>
+          <w:sz w:val="24"/>
+        </w:rPr>
+        <w:tab/>
+        <w:t>San Francisco City College, San Francisco</w:t>
       </w:r>
     </w:p>
     <w:p>
@@ -786,10 +859,10 @@
       </w:pPr>
       <w:r>
         <w:rPr>
-          <w:sz w:val="24"/>
-        </w:rPr>
-        <w:tab/>
-        <w:t>San Francisco State University, San Francisco</w:t>
+          <w:b/>
+          <w:sz w:val="24"/>
+        </w:rPr>
+        <w:t xml:space="preserve">                           Bachelor of Science in Computer Science, May 2018</w:t>
       </w:r>
     </w:p>
     <w:p>
@@ -824,6 +897,51 @@
           <w:tab w:val="left" w:pos="18000"/>
           <w:tab w:val="left" w:pos="18720"/>
         </w:tabs>
+        <w:ind w:left="1890" w:hanging="1890"/>
+        <w:rPr>
+          <w:sz w:val="24"/>
+        </w:rPr>
+      </w:pPr>
+      <w:r>
+        <w:rPr>
+          <w:sz w:val="24"/>
+        </w:rPr>
+        <w:tab/>
+        <w:t>San Francisco State University, San Francisco</w:t>
+      </w:r>
+    </w:p>
+    <w:p>
+      <w:pPr>
+        <w:tabs>
+          <w:tab w:val="left" w:pos="-1080"/>
+          <w:tab w:val="left" w:pos="-720"/>
+          <w:tab w:val="left" w:pos="1620"/>
+          <w:tab w:val="left" w:pos="1890"/>
+          <w:tab w:val="left" w:pos="2160"/>
+          <w:tab w:val="left" w:pos="2880"/>
+          <w:tab w:val="left" w:pos="3600"/>
+          <w:tab w:val="left" w:pos="4320"/>
+          <w:tab w:val="left" w:pos="5040"/>
+          <w:tab w:val="left" w:pos="5760"/>
+          <w:tab w:val="left" w:pos="6480"/>
+          <w:tab w:val="left" w:pos="7200"/>
+          <w:tab w:val="left" w:pos="7920"/>
+          <w:tab w:val="left" w:pos="8640"/>
+          <w:tab w:val="left" w:pos="9360"/>
+          <w:tab w:val="left" w:pos="10080"/>
+          <w:tab w:val="left" w:pos="10800"/>
+          <w:tab w:val="left" w:pos="11520"/>
+          <w:tab w:val="left" w:pos="12240"/>
+          <w:tab w:val="left" w:pos="12960"/>
+          <w:tab w:val="left" w:pos="13680"/>
+          <w:tab w:val="left" w:pos="14400"/>
+          <w:tab w:val="left" w:pos="15120"/>
+          <w:tab w:val="left" w:pos="15840"/>
+          <w:tab w:val="left" w:pos="16560"/>
+          <w:tab w:val="left" w:pos="17280"/>
+          <w:tab w:val="left" w:pos="18000"/>
+          <w:tab w:val="left" w:pos="18720"/>
+        </w:tabs>
         <w:rPr>
           <w:sz w:val="24"/>
         </w:rPr>
@@ -1146,6 +1264,400 @@
           <w:b/>
           <w:sz w:val="24"/>
         </w:rPr>
+        <w:t xml:space="preserve">Team Member of Class Project, </w:t>
+      </w:r>
+      <w:r>
+        <w:rPr>
+          <w:b/>
+          <w:sz w:val="24"/>
+        </w:rPr>
+        <w:t>Feb</w:t>
+      </w:r>
+      <w:r>
+        <w:rPr>
+          <w:b/>
+          <w:sz w:val="24"/>
+        </w:rPr>
+        <w:t xml:space="preserve"> 201</w:t>
+      </w:r>
+      <w:r>
+        <w:rPr>
+          <w:b/>
+          <w:sz w:val="24"/>
+        </w:rPr>
+        <w:t>8</w:t>
+      </w:r>
+      <w:r>
+        <w:rPr>
+          <w:b/>
+          <w:sz w:val="24"/>
+        </w:rPr>
+        <w:t xml:space="preserve"> to </w:t>
+      </w:r>
+      <w:r>
+        <w:rPr>
+          <w:b/>
+          <w:sz w:val="24"/>
+        </w:rPr>
+        <w:t>May</w:t>
+      </w:r>
+      <w:r>
+        <w:rPr>
+          <w:b/>
+          <w:sz w:val="24"/>
+        </w:rPr>
+        <w:t xml:space="preserve"> 201</w:t>
+      </w:r>
+      <w:r>
+        <w:rPr>
+          <w:b/>
+          <w:sz w:val="24"/>
+        </w:rPr>
+        <w:t>8</w:t>
+      </w:r>
+    </w:p>
+    <w:p>
+      <w:pPr>
+        <w:tabs>
+          <w:tab w:val="left" w:pos="-1080"/>
+          <w:tab w:val="left" w:pos="-720"/>
+          <w:tab w:val="left" w:pos="1620"/>
+          <w:tab w:val="left" w:pos="1890"/>
+          <w:tab w:val="left" w:pos="5040"/>
+          <w:tab w:val="left" w:pos="5760"/>
+          <w:tab w:val="left" w:pos="6480"/>
+          <w:tab w:val="left" w:pos="7200"/>
+          <w:tab w:val="left" w:pos="7920"/>
+          <w:tab w:val="left" w:pos="8640"/>
+          <w:tab w:val="left" w:pos="9360"/>
+          <w:tab w:val="left" w:pos="10080"/>
+          <w:tab w:val="left" w:pos="10800"/>
+          <w:tab w:val="left" w:pos="11520"/>
+          <w:tab w:val="left" w:pos="12240"/>
+          <w:tab w:val="left" w:pos="12960"/>
+          <w:tab w:val="left" w:pos="13680"/>
+          <w:tab w:val="left" w:pos="14400"/>
+          <w:tab w:val="left" w:pos="15120"/>
+          <w:tab w:val="left" w:pos="15840"/>
+          <w:tab w:val="left" w:pos="16560"/>
+          <w:tab w:val="left" w:pos="17280"/>
+          <w:tab w:val="left" w:pos="18000"/>
+          <w:tab w:val="left" w:pos="18720"/>
+        </w:tabs>
+        <w:ind w:left="1890" w:hanging="1890"/>
+        <w:rPr>
+          <w:b/>
+          <w:sz w:val="24"/>
+        </w:rPr>
+      </w:pPr>
+      <w:r>
+        <w:rPr>
+          <w:b/>
+          <w:sz w:val="24"/>
+        </w:rPr>
+        <w:tab/>
+        <w:t>San Francisco State University, San Francisco, California</w:t>
+      </w:r>
+    </w:p>
+    <w:p>
+      <w:pPr>
+        <w:tabs>
+          <w:tab w:val="left" w:pos="-1080"/>
+          <w:tab w:val="left" w:pos="-720"/>
+          <w:tab w:val="left" w:pos="1620"/>
+          <w:tab w:val="left" w:pos="1890"/>
+          <w:tab w:val="left" w:pos="5040"/>
+          <w:tab w:val="left" w:pos="5760"/>
+          <w:tab w:val="left" w:pos="6480"/>
+          <w:tab w:val="left" w:pos="7200"/>
+          <w:tab w:val="left" w:pos="7920"/>
+          <w:tab w:val="left" w:pos="8640"/>
+          <w:tab w:val="left" w:pos="9360"/>
+          <w:tab w:val="left" w:pos="10080"/>
+          <w:tab w:val="left" w:pos="10800"/>
+          <w:tab w:val="left" w:pos="11520"/>
+          <w:tab w:val="left" w:pos="12240"/>
+          <w:tab w:val="left" w:pos="12960"/>
+          <w:tab w:val="left" w:pos="13680"/>
+          <w:tab w:val="left" w:pos="14400"/>
+          <w:tab w:val="left" w:pos="15120"/>
+          <w:tab w:val="left" w:pos="15840"/>
+          <w:tab w:val="left" w:pos="16560"/>
+          <w:tab w:val="left" w:pos="17280"/>
+          <w:tab w:val="left" w:pos="18000"/>
+          <w:tab w:val="left" w:pos="18720"/>
+        </w:tabs>
+        <w:ind w:left="1890" w:hanging="1890"/>
+        <w:rPr>
+          <w:sz w:val="24"/>
+        </w:rPr>
+      </w:pPr>
+      <w:r>
+        <w:rPr>
+          <w:sz w:val="24"/>
+        </w:rPr>
+        <w:t xml:space="preserve">                           •   Link:</w:t>
+      </w:r>
+      <w:r>
+        <w:rPr>
+          <w:sz w:val="24"/>
+        </w:rPr>
+        <w:t xml:space="preserve"> </w:t>
+      </w:r>
+      <w:hyperlink r:id="rId6" w:history="1">
+        <w:r>
+          <w:rPr>
+            <w:rStyle w:val="Hyperlink"/>
+            <w:sz w:val="24"/>
+          </w:rPr>
+          <w:t>https://csc648-team04.herok</w:t>
+        </w:r>
+        <w:bookmarkStart w:id="0" w:name="_GoBack"/>
+        <w:bookmarkEnd w:id="0"/>
+        <w:r>
+          <w:rPr>
+            <w:rStyle w:val="Hyperlink"/>
+            <w:sz w:val="24"/>
+          </w:rPr>
+          <w:t>uapp.com</w:t>
+        </w:r>
+      </w:hyperlink>
+    </w:p>
+    <w:p>
+      <w:pPr>
+        <w:tabs>
+          <w:tab w:val="left" w:pos="-1080"/>
+          <w:tab w:val="left" w:pos="-720"/>
+          <w:tab w:val="left" w:pos="1620"/>
+          <w:tab w:val="left" w:pos="1890"/>
+          <w:tab w:val="left" w:pos="5040"/>
+          <w:tab w:val="left" w:pos="5760"/>
+          <w:tab w:val="left" w:pos="6480"/>
+          <w:tab w:val="left" w:pos="7200"/>
+          <w:tab w:val="left" w:pos="7920"/>
+          <w:tab w:val="left" w:pos="8640"/>
+          <w:tab w:val="left" w:pos="9360"/>
+          <w:tab w:val="left" w:pos="10080"/>
+          <w:tab w:val="left" w:pos="10800"/>
+          <w:tab w:val="left" w:pos="11520"/>
+          <w:tab w:val="left" w:pos="12240"/>
+          <w:tab w:val="left" w:pos="12960"/>
+          <w:tab w:val="left" w:pos="13680"/>
+          <w:tab w:val="left" w:pos="14400"/>
+          <w:tab w:val="left" w:pos="15120"/>
+          <w:tab w:val="left" w:pos="15840"/>
+          <w:tab w:val="left" w:pos="16560"/>
+          <w:tab w:val="left" w:pos="17280"/>
+          <w:tab w:val="left" w:pos="18000"/>
+          <w:tab w:val="left" w:pos="18720"/>
+        </w:tabs>
+        <w:ind w:left="1890" w:hanging="1890"/>
+        <w:rPr>
+          <w:sz w:val="24"/>
+        </w:rPr>
+      </w:pPr>
+      <w:r>
+        <w:rPr>
+          <w:sz w:val="24"/>
+        </w:rPr>
+        <w:tab/>
+        <w:t>•</w:t>
+      </w:r>
+      <w:r>
+        <w:rPr>
+          <w:sz w:val="24"/>
+        </w:rPr>
+        <w:tab/>
+        <w:t>Set up the server</w:t>
+      </w:r>
+    </w:p>
+    <w:p>
+      <w:pPr>
+        <w:tabs>
+          <w:tab w:val="left" w:pos="-1080"/>
+          <w:tab w:val="left" w:pos="-720"/>
+          <w:tab w:val="left" w:pos="1620"/>
+          <w:tab w:val="left" w:pos="1890"/>
+          <w:tab w:val="left" w:pos="5040"/>
+          <w:tab w:val="left" w:pos="5760"/>
+          <w:tab w:val="left" w:pos="6480"/>
+          <w:tab w:val="left" w:pos="7200"/>
+          <w:tab w:val="left" w:pos="7920"/>
+          <w:tab w:val="left" w:pos="8640"/>
+          <w:tab w:val="left" w:pos="9360"/>
+          <w:tab w:val="left" w:pos="10080"/>
+          <w:tab w:val="left" w:pos="10800"/>
+          <w:tab w:val="left" w:pos="11520"/>
+          <w:tab w:val="left" w:pos="12240"/>
+          <w:tab w:val="left" w:pos="12960"/>
+          <w:tab w:val="left" w:pos="13680"/>
+          <w:tab w:val="left" w:pos="14400"/>
+          <w:tab w:val="left" w:pos="15120"/>
+          <w:tab w:val="left" w:pos="15840"/>
+          <w:tab w:val="left" w:pos="16560"/>
+          <w:tab w:val="left" w:pos="17280"/>
+          <w:tab w:val="left" w:pos="18000"/>
+          <w:tab w:val="left" w:pos="18720"/>
+        </w:tabs>
+        <w:ind w:left="1890" w:hanging="1890"/>
+        <w:rPr>
+          <w:sz w:val="24"/>
+        </w:rPr>
+      </w:pPr>
+      <w:r>
+        <w:rPr>
+          <w:sz w:val="24"/>
+        </w:rPr>
+        <w:tab/>
+        <w:t>•</w:t>
+      </w:r>
+      <w:r>
+        <w:rPr>
+          <w:sz w:val="24"/>
+        </w:rPr>
+        <w:tab/>
+        <w:t>Set up and manage the database</w:t>
+      </w:r>
+    </w:p>
+    <w:p>
+      <w:pPr>
+        <w:tabs>
+          <w:tab w:val="left" w:pos="-1080"/>
+          <w:tab w:val="left" w:pos="-720"/>
+          <w:tab w:val="left" w:pos="1620"/>
+          <w:tab w:val="left" w:pos="1890"/>
+          <w:tab w:val="left" w:pos="5040"/>
+          <w:tab w:val="left" w:pos="5760"/>
+          <w:tab w:val="left" w:pos="6480"/>
+          <w:tab w:val="left" w:pos="7200"/>
+          <w:tab w:val="left" w:pos="7920"/>
+          <w:tab w:val="left" w:pos="8640"/>
+          <w:tab w:val="left" w:pos="9360"/>
+          <w:tab w:val="left" w:pos="10080"/>
+          <w:tab w:val="left" w:pos="10800"/>
+          <w:tab w:val="left" w:pos="11520"/>
+          <w:tab w:val="left" w:pos="12240"/>
+          <w:tab w:val="left" w:pos="12960"/>
+          <w:tab w:val="left" w:pos="13680"/>
+          <w:tab w:val="left" w:pos="14400"/>
+          <w:tab w:val="left" w:pos="15120"/>
+          <w:tab w:val="left" w:pos="15840"/>
+          <w:tab w:val="left" w:pos="16560"/>
+          <w:tab w:val="left" w:pos="17280"/>
+          <w:tab w:val="left" w:pos="18000"/>
+          <w:tab w:val="left" w:pos="18720"/>
+        </w:tabs>
+        <w:ind w:left="1890" w:hanging="1890"/>
+        <w:rPr>
+          <w:sz w:val="24"/>
+        </w:rPr>
+      </w:pPr>
+      <w:r>
+        <w:rPr>
+          <w:sz w:val="24"/>
+        </w:rPr>
+        <w:t xml:space="preserve">                           •</w:t>
+      </w:r>
+      <w:r>
+        <w:rPr>
+          <w:sz w:val="24"/>
+        </w:rPr>
+        <w:tab/>
+        <w:t>Implement the thumbnail</w:t>
+      </w:r>
+      <w:r>
+        <w:rPr>
+          <w:sz w:val="24"/>
+        </w:rPr>
+        <w:t xml:space="preserve"> function</w:t>
+      </w:r>
+      <w:r>
+        <w:rPr>
+          <w:sz w:val="24"/>
+        </w:rPr>
+        <w:t xml:space="preserve"> on homepage</w:t>
+      </w:r>
+    </w:p>
+    <w:p>
+      <w:pPr>
+        <w:tabs>
+          <w:tab w:val="left" w:pos="-1080"/>
+          <w:tab w:val="left" w:pos="-720"/>
+          <w:tab w:val="left" w:pos="1620"/>
+          <w:tab w:val="left" w:pos="1890"/>
+          <w:tab w:val="left" w:pos="5040"/>
+          <w:tab w:val="left" w:pos="5760"/>
+          <w:tab w:val="left" w:pos="6480"/>
+          <w:tab w:val="left" w:pos="7200"/>
+          <w:tab w:val="left" w:pos="7920"/>
+          <w:tab w:val="left" w:pos="8640"/>
+          <w:tab w:val="left" w:pos="9360"/>
+          <w:tab w:val="left" w:pos="10080"/>
+          <w:tab w:val="left" w:pos="10800"/>
+          <w:tab w:val="left" w:pos="11520"/>
+          <w:tab w:val="left" w:pos="12240"/>
+          <w:tab w:val="left" w:pos="12960"/>
+          <w:tab w:val="left" w:pos="13680"/>
+          <w:tab w:val="left" w:pos="14400"/>
+          <w:tab w:val="left" w:pos="15120"/>
+          <w:tab w:val="left" w:pos="15840"/>
+          <w:tab w:val="left" w:pos="16560"/>
+          <w:tab w:val="left" w:pos="17280"/>
+          <w:tab w:val="left" w:pos="18000"/>
+          <w:tab w:val="left" w:pos="18720"/>
+        </w:tabs>
+        <w:ind w:left="1890" w:hanging="1890"/>
+        <w:rPr>
+          <w:sz w:val="24"/>
+        </w:rPr>
+      </w:pPr>
+    </w:p>
+    <w:p>
+      <w:pPr>
+        <w:tabs>
+          <w:tab w:val="left" w:pos="-1080"/>
+          <w:tab w:val="left" w:pos="-720"/>
+          <w:tab w:val="left" w:pos="1620"/>
+          <w:tab w:val="left" w:pos="1890"/>
+          <w:tab w:val="left" w:pos="5040"/>
+          <w:tab w:val="left" w:pos="5760"/>
+          <w:tab w:val="left" w:pos="6480"/>
+          <w:tab w:val="left" w:pos="7200"/>
+          <w:tab w:val="left" w:pos="7920"/>
+          <w:tab w:val="left" w:pos="8640"/>
+          <w:tab w:val="left" w:pos="9360"/>
+          <w:tab w:val="left" w:pos="10080"/>
+          <w:tab w:val="left" w:pos="10800"/>
+          <w:tab w:val="left" w:pos="11520"/>
+          <w:tab w:val="left" w:pos="12240"/>
+          <w:tab w:val="left" w:pos="12960"/>
+          <w:tab w:val="left" w:pos="13680"/>
+          <w:tab w:val="left" w:pos="14400"/>
+          <w:tab w:val="left" w:pos="15120"/>
+          <w:tab w:val="left" w:pos="15840"/>
+          <w:tab w:val="left" w:pos="16560"/>
+          <w:tab w:val="left" w:pos="17280"/>
+          <w:tab w:val="left" w:pos="18000"/>
+          <w:tab w:val="left" w:pos="18720"/>
+        </w:tabs>
+        <w:ind w:left="1890" w:hanging="1890"/>
+        <w:rPr>
+          <w:b/>
+          <w:sz w:val="24"/>
+        </w:rPr>
+      </w:pPr>
+      <w:r>
+        <w:rPr>
+          <w:b/>
+          <w:sz w:val="24"/>
+        </w:rPr>
+        <w:t xml:space="preserve">                          </w:t>
+      </w:r>
+      <w:r>
+        <w:rPr>
+          <w:b/>
+          <w:sz w:val="24"/>
+        </w:rPr>
         <w:t>High School Teaching Assistant, Aug 2017 to Dec 2017</w:t>
       </w:r>
     </w:p>
@@ -1284,77 +1796,266 @@
           <w:sz w:val="24"/>
         </w:rPr>
         <w:tab/>
-        <w:t>Grading students’ homework.</w:t>
-      </w:r>
-    </w:p>
-    <w:p>
-      <w:pPr>
-        <w:tabs>
-          <w:tab w:val="left" w:pos="-1080"/>
-          <w:tab w:val="left" w:pos="-720"/>
-          <w:tab w:val="left" w:pos="1620"/>
-          <w:tab w:val="left" w:pos="1890"/>
-          <w:tab w:val="left" w:pos="5040"/>
-          <w:tab w:val="left" w:pos="5760"/>
-          <w:tab w:val="left" w:pos="6480"/>
-          <w:tab w:val="left" w:pos="7200"/>
-          <w:tab w:val="left" w:pos="7920"/>
-          <w:tab w:val="left" w:pos="8640"/>
-          <w:tab w:val="left" w:pos="9360"/>
-          <w:tab w:val="left" w:pos="10080"/>
-          <w:tab w:val="left" w:pos="10800"/>
-          <w:tab w:val="left" w:pos="11520"/>
-          <w:tab w:val="left" w:pos="12240"/>
-          <w:tab w:val="left" w:pos="12960"/>
-          <w:tab w:val="left" w:pos="13680"/>
-          <w:tab w:val="left" w:pos="14400"/>
-          <w:tab w:val="left" w:pos="15120"/>
-          <w:tab w:val="left" w:pos="15840"/>
-          <w:tab w:val="left" w:pos="16560"/>
-          <w:tab w:val="left" w:pos="17280"/>
-          <w:tab w:val="left" w:pos="18000"/>
-          <w:tab w:val="left" w:pos="18720"/>
-        </w:tabs>
-        <w:ind w:left="1890" w:hanging="1890"/>
-        <w:rPr>
-          <w:sz w:val="24"/>
-        </w:rPr>
-      </w:pPr>
-    </w:p>
-    <w:p>
-      <w:pPr>
-        <w:tabs>
-          <w:tab w:val="left" w:pos="-1080"/>
-          <w:tab w:val="left" w:pos="-720"/>
-          <w:tab w:val="left" w:pos="1620"/>
-          <w:tab w:val="left" w:pos="1890"/>
-          <w:tab w:val="left" w:pos="5040"/>
-          <w:tab w:val="left" w:pos="5760"/>
-          <w:tab w:val="left" w:pos="6480"/>
-          <w:tab w:val="left" w:pos="7200"/>
-          <w:tab w:val="left" w:pos="7920"/>
-          <w:tab w:val="left" w:pos="8640"/>
-          <w:tab w:val="left" w:pos="9360"/>
-          <w:tab w:val="left" w:pos="10080"/>
-          <w:tab w:val="left" w:pos="10800"/>
-          <w:tab w:val="left" w:pos="11520"/>
-          <w:tab w:val="left" w:pos="12240"/>
-          <w:tab w:val="left" w:pos="12960"/>
-          <w:tab w:val="left" w:pos="13680"/>
-          <w:tab w:val="left" w:pos="14400"/>
-          <w:tab w:val="left" w:pos="15120"/>
-          <w:tab w:val="left" w:pos="15840"/>
-          <w:tab w:val="left" w:pos="16560"/>
-          <w:tab w:val="left" w:pos="17280"/>
-          <w:tab w:val="left" w:pos="18000"/>
-          <w:tab w:val="left" w:pos="18720"/>
-        </w:tabs>
-        <w:rPr>
-          <w:sz w:val="24"/>
-        </w:rPr>
-      </w:pPr>
-    </w:p>
-    <w:p/>
+        <w:t>Grading students’ homework</w:t>
+      </w:r>
+    </w:p>
+    <w:p>
+      <w:pPr>
+        <w:tabs>
+          <w:tab w:val="left" w:pos="-1080"/>
+          <w:tab w:val="left" w:pos="-720"/>
+          <w:tab w:val="left" w:pos="1620"/>
+          <w:tab w:val="left" w:pos="1890"/>
+          <w:tab w:val="left" w:pos="5040"/>
+          <w:tab w:val="left" w:pos="5760"/>
+          <w:tab w:val="left" w:pos="6480"/>
+          <w:tab w:val="left" w:pos="7200"/>
+          <w:tab w:val="left" w:pos="7920"/>
+          <w:tab w:val="left" w:pos="8640"/>
+          <w:tab w:val="left" w:pos="9360"/>
+          <w:tab w:val="left" w:pos="10080"/>
+          <w:tab w:val="left" w:pos="10800"/>
+          <w:tab w:val="left" w:pos="11520"/>
+          <w:tab w:val="left" w:pos="12240"/>
+          <w:tab w:val="left" w:pos="12960"/>
+          <w:tab w:val="left" w:pos="13680"/>
+          <w:tab w:val="left" w:pos="14400"/>
+          <w:tab w:val="left" w:pos="15120"/>
+          <w:tab w:val="left" w:pos="15840"/>
+          <w:tab w:val="left" w:pos="16560"/>
+          <w:tab w:val="left" w:pos="17280"/>
+          <w:tab w:val="left" w:pos="18000"/>
+          <w:tab w:val="left" w:pos="18720"/>
+        </w:tabs>
+        <w:ind w:left="1890" w:hanging="1890"/>
+        <w:rPr>
+          <w:sz w:val="24"/>
+        </w:rPr>
+      </w:pPr>
+      <w:r>
+        <w:rPr>
+          <w:sz w:val="24"/>
+        </w:rPr>
+        <w:t xml:space="preserve">                             </w:t>
+      </w:r>
+    </w:p>
+    <w:p>
+      <w:pPr>
+        <w:tabs>
+          <w:tab w:val="left" w:pos="-1080"/>
+          <w:tab w:val="left" w:pos="-720"/>
+          <w:tab w:val="left" w:pos="1620"/>
+          <w:tab w:val="left" w:pos="1890"/>
+          <w:tab w:val="left" w:pos="5040"/>
+          <w:tab w:val="left" w:pos="5760"/>
+          <w:tab w:val="left" w:pos="6480"/>
+          <w:tab w:val="left" w:pos="7200"/>
+          <w:tab w:val="left" w:pos="7920"/>
+          <w:tab w:val="left" w:pos="8640"/>
+          <w:tab w:val="left" w:pos="9360"/>
+          <w:tab w:val="left" w:pos="10080"/>
+          <w:tab w:val="left" w:pos="10800"/>
+          <w:tab w:val="left" w:pos="11520"/>
+          <w:tab w:val="left" w:pos="12240"/>
+          <w:tab w:val="left" w:pos="12960"/>
+          <w:tab w:val="left" w:pos="13680"/>
+          <w:tab w:val="left" w:pos="14400"/>
+          <w:tab w:val="left" w:pos="15120"/>
+          <w:tab w:val="left" w:pos="15840"/>
+          <w:tab w:val="left" w:pos="16560"/>
+          <w:tab w:val="left" w:pos="17280"/>
+          <w:tab w:val="left" w:pos="18000"/>
+          <w:tab w:val="left" w:pos="18720"/>
+        </w:tabs>
+        <w:ind w:left="1890" w:hanging="1890"/>
+        <w:rPr>
+          <w:b/>
+          <w:sz w:val="24"/>
+        </w:rPr>
+      </w:pPr>
+      <w:r>
+        <w:rPr>
+          <w:b/>
+          <w:sz w:val="24"/>
+        </w:rPr>
+        <w:t xml:space="preserve">                           </w:t>
+      </w:r>
+      <w:r>
+        <w:rPr>
+          <w:b/>
+          <w:sz w:val="24"/>
+        </w:rPr>
+        <w:t xml:space="preserve">Part </w:t>
+      </w:r>
+      <w:r>
+        <w:rPr>
+          <w:b/>
+          <w:sz w:val="24"/>
+        </w:rPr>
+        <w:t>T</w:t>
+      </w:r>
+      <w:r>
+        <w:rPr>
+          <w:b/>
+          <w:sz w:val="24"/>
+        </w:rPr>
+        <w:t xml:space="preserve">ime </w:t>
+      </w:r>
+      <w:r>
+        <w:rPr>
+          <w:b/>
+          <w:sz w:val="24"/>
+        </w:rPr>
+        <w:t>Cashier, Aug 2012 to Present</w:t>
+      </w:r>
+    </w:p>
+    <w:p>
+      <w:pPr>
+        <w:tabs>
+          <w:tab w:val="left" w:pos="-1080"/>
+          <w:tab w:val="left" w:pos="-720"/>
+          <w:tab w:val="left" w:pos="1620"/>
+          <w:tab w:val="left" w:pos="1890"/>
+          <w:tab w:val="left" w:pos="5040"/>
+          <w:tab w:val="left" w:pos="5760"/>
+          <w:tab w:val="left" w:pos="6480"/>
+          <w:tab w:val="left" w:pos="7200"/>
+          <w:tab w:val="left" w:pos="7920"/>
+          <w:tab w:val="left" w:pos="8640"/>
+          <w:tab w:val="left" w:pos="9360"/>
+          <w:tab w:val="left" w:pos="10080"/>
+          <w:tab w:val="left" w:pos="10800"/>
+          <w:tab w:val="left" w:pos="11520"/>
+          <w:tab w:val="left" w:pos="12240"/>
+          <w:tab w:val="left" w:pos="12960"/>
+          <w:tab w:val="left" w:pos="13680"/>
+          <w:tab w:val="left" w:pos="14400"/>
+          <w:tab w:val="left" w:pos="15120"/>
+          <w:tab w:val="left" w:pos="15840"/>
+          <w:tab w:val="left" w:pos="16560"/>
+          <w:tab w:val="left" w:pos="17280"/>
+          <w:tab w:val="left" w:pos="18000"/>
+          <w:tab w:val="left" w:pos="18720"/>
+        </w:tabs>
+        <w:ind w:left="1890" w:hanging="1890"/>
+        <w:rPr>
+          <w:sz w:val="24"/>
+        </w:rPr>
+      </w:pPr>
+      <w:r>
+        <w:rPr>
+          <w:b/>
+          <w:sz w:val="24"/>
+        </w:rPr>
+        <w:tab/>
+        <w:t>Marco Polo Ice Cream, San Francisco, California</w:t>
+      </w:r>
+    </w:p>
+    <w:p>
+      <w:pPr>
+        <w:tabs>
+          <w:tab w:val="left" w:pos="-1080"/>
+          <w:tab w:val="left" w:pos="-720"/>
+          <w:tab w:val="left" w:pos="1620"/>
+          <w:tab w:val="left" w:pos="1890"/>
+          <w:tab w:val="left" w:pos="5040"/>
+          <w:tab w:val="left" w:pos="5760"/>
+          <w:tab w:val="left" w:pos="6480"/>
+          <w:tab w:val="left" w:pos="7200"/>
+          <w:tab w:val="left" w:pos="7920"/>
+          <w:tab w:val="left" w:pos="8640"/>
+          <w:tab w:val="left" w:pos="9360"/>
+          <w:tab w:val="left" w:pos="10080"/>
+          <w:tab w:val="left" w:pos="10800"/>
+          <w:tab w:val="left" w:pos="11520"/>
+          <w:tab w:val="left" w:pos="12240"/>
+          <w:tab w:val="left" w:pos="12960"/>
+          <w:tab w:val="left" w:pos="13680"/>
+          <w:tab w:val="left" w:pos="14400"/>
+          <w:tab w:val="left" w:pos="15120"/>
+          <w:tab w:val="left" w:pos="15840"/>
+          <w:tab w:val="left" w:pos="16560"/>
+          <w:tab w:val="left" w:pos="17280"/>
+          <w:tab w:val="left" w:pos="18000"/>
+          <w:tab w:val="left" w:pos="18720"/>
+        </w:tabs>
+        <w:ind w:left="1890" w:hanging="1890"/>
+        <w:rPr>
+          <w:sz w:val="24"/>
+        </w:rPr>
+      </w:pPr>
+      <w:r>
+        <w:rPr>
+          <w:sz w:val="24"/>
+        </w:rPr>
+        <w:tab/>
+        <w:t>•</w:t>
+      </w:r>
+      <w:r>
+        <w:rPr>
+          <w:sz w:val="24"/>
+        </w:rPr>
+        <w:t xml:space="preserve">  </w:t>
+      </w:r>
+      <w:r>
+        <w:rPr>
+          <w:sz w:val="24"/>
+        </w:rPr>
+        <w:t>Customer Support</w:t>
+      </w:r>
+      <w:r>
+        <w:rPr>
+          <w:sz w:val="24"/>
+        </w:rPr>
+        <w:t xml:space="preserve"> and Teamwork</w:t>
+      </w:r>
+    </w:p>
+    <w:p>
+      <w:pPr>
+        <w:tabs>
+          <w:tab w:val="left" w:pos="-1080"/>
+          <w:tab w:val="left" w:pos="-720"/>
+          <w:tab w:val="left" w:pos="1620"/>
+          <w:tab w:val="left" w:pos="1890"/>
+          <w:tab w:val="left" w:pos="5040"/>
+          <w:tab w:val="left" w:pos="5760"/>
+          <w:tab w:val="left" w:pos="6480"/>
+          <w:tab w:val="left" w:pos="7200"/>
+          <w:tab w:val="left" w:pos="7920"/>
+          <w:tab w:val="left" w:pos="8640"/>
+          <w:tab w:val="left" w:pos="9360"/>
+          <w:tab w:val="left" w:pos="10080"/>
+          <w:tab w:val="left" w:pos="10800"/>
+          <w:tab w:val="left" w:pos="11520"/>
+          <w:tab w:val="left" w:pos="12240"/>
+          <w:tab w:val="left" w:pos="12960"/>
+          <w:tab w:val="left" w:pos="13680"/>
+          <w:tab w:val="left" w:pos="14400"/>
+          <w:tab w:val="left" w:pos="15120"/>
+          <w:tab w:val="left" w:pos="15840"/>
+          <w:tab w:val="left" w:pos="16560"/>
+          <w:tab w:val="left" w:pos="17280"/>
+          <w:tab w:val="left" w:pos="18000"/>
+          <w:tab w:val="left" w:pos="18720"/>
+        </w:tabs>
+        <w:ind w:left="1890" w:hanging="1890"/>
+        <w:rPr>
+          <w:sz w:val="24"/>
+        </w:rPr>
+      </w:pPr>
+      <w:r>
+        <w:rPr>
+          <w:sz w:val="24"/>
+        </w:rPr>
+        <w:t xml:space="preserve">                           •  </w:t>
+      </w:r>
+      <w:r>
+        <w:rPr>
+          <w:sz w:val="24"/>
+        </w:rPr>
+        <w:t>Maintain a Clean environment</w:t>
+      </w:r>
+    </w:p>
     <w:sectPr>
       <w:endnotePr>
         <w:numFmt w:val="decimal"/>
@@ -1803,6 +2504,41 @@
     <w:semiHidden/>
     <w:unhideWhenUsed/>
   </w:style>
+  <w:style w:type="character" w:styleId="Hyperlink">
+    <w:name w:val="Hyperlink"/>
+    <w:basedOn w:val="DefaultParagraphFont"/>
+    <w:uiPriority w:val="99"/>
+    <w:unhideWhenUsed/>
+    <w:rsid w:val="00445F1D"/>
+    <w:rPr>
+      <w:color w:val="0563C1" w:themeColor="hyperlink"/>
+      <w:u w:val="single"/>
+    </w:rPr>
+  </w:style>
+  <w:style w:type="character" w:styleId="UnresolvedMention">
+    <w:name w:val="Unresolved Mention"/>
+    <w:basedOn w:val="DefaultParagraphFont"/>
+    <w:uiPriority w:val="99"/>
+    <w:semiHidden/>
+    <w:unhideWhenUsed/>
+    <w:rsid w:val="00445F1D"/>
+    <w:rPr>
+      <w:color w:val="808080"/>
+      <w:shd w:val="clear" w:color="auto" w:fill="E6E6E6"/>
+    </w:rPr>
+  </w:style>
+  <w:style w:type="character" w:styleId="FollowedHyperlink">
+    <w:name w:val="FollowedHyperlink"/>
+    <w:basedOn w:val="DefaultParagraphFont"/>
+    <w:uiPriority w:val="99"/>
+    <w:semiHidden/>
+    <w:unhideWhenUsed/>
+    <w:rsid w:val="002535BC"/>
+    <w:rPr>
+      <w:color w:val="954F72" w:themeColor="followedHyperlink"/>
+      <w:u w:val="single"/>
+    </w:rPr>
+  </w:style>
 </w:styles>
 </file>
 

</xml_diff>

<commit_message>
add new wokring experience to index.html
</commit_message>
<xml_diff>
--- a/Web Resume/HTML/img/Zhenru-Resume.docx
+++ b/Web Resume/HTML/img/Zhenru-Resume.docx
@@ -565,8 +565,6 @@
         </w:rPr>
         <w:t>, curl, dig, ping…)</w:t>
       </w:r>
-      <w:bookmarkStart w:id="0" w:name="_GoBack"/>
-      <w:bookmarkEnd w:id="0"/>
     </w:p>
     <w:p>
       <w:pPr>
@@ -1538,6 +1536,329 @@
       </w:pPr>
       <w:r>
         <w:rPr>
+          <w:sz w:val="24"/>
+        </w:rPr>
+        <w:tab/>
+      </w:r>
+      <w:r>
+        <w:rPr>
+          <w:b/>
+          <w:sz w:val="24"/>
+        </w:rPr>
+        <w:t>College</w:t>
+      </w:r>
+      <w:r>
+        <w:rPr>
+          <w:b/>
+          <w:sz w:val="24"/>
+        </w:rPr>
+        <w:t xml:space="preserve"> Teaching Assistant, </w:t>
+      </w:r>
+      <w:r>
+        <w:rPr>
+          <w:b/>
+          <w:sz w:val="24"/>
+        </w:rPr>
+        <w:t>Feb</w:t>
+      </w:r>
+      <w:r>
+        <w:rPr>
+          <w:b/>
+          <w:sz w:val="24"/>
+        </w:rPr>
+        <w:t xml:space="preserve"> 201</w:t>
+      </w:r>
+      <w:r>
+        <w:rPr>
+          <w:b/>
+          <w:sz w:val="24"/>
+        </w:rPr>
+        <w:t>8</w:t>
+      </w:r>
+      <w:r>
+        <w:rPr>
+          <w:b/>
+          <w:sz w:val="24"/>
+        </w:rPr>
+        <w:t xml:space="preserve"> to </w:t>
+      </w:r>
+      <w:r>
+        <w:rPr>
+          <w:b/>
+          <w:sz w:val="24"/>
+        </w:rPr>
+        <w:t>May</w:t>
+      </w:r>
+      <w:r>
+        <w:rPr>
+          <w:b/>
+          <w:sz w:val="24"/>
+        </w:rPr>
+        <w:t xml:space="preserve"> 201</w:t>
+      </w:r>
+      <w:r>
+        <w:rPr>
+          <w:b/>
+          <w:sz w:val="24"/>
+        </w:rPr>
+        <w:t>8</w:t>
+      </w:r>
+    </w:p>
+    <w:p>
+      <w:pPr>
+        <w:tabs>
+          <w:tab w:val="left" w:pos="-1080"/>
+          <w:tab w:val="left" w:pos="-720"/>
+          <w:tab w:val="left" w:pos="1620"/>
+          <w:tab w:val="left" w:pos="1890"/>
+          <w:tab w:val="left" w:pos="5040"/>
+          <w:tab w:val="left" w:pos="5760"/>
+          <w:tab w:val="left" w:pos="6480"/>
+          <w:tab w:val="left" w:pos="7200"/>
+          <w:tab w:val="left" w:pos="7920"/>
+          <w:tab w:val="left" w:pos="8640"/>
+          <w:tab w:val="left" w:pos="9360"/>
+          <w:tab w:val="left" w:pos="10080"/>
+          <w:tab w:val="left" w:pos="10800"/>
+          <w:tab w:val="left" w:pos="11520"/>
+          <w:tab w:val="left" w:pos="12240"/>
+          <w:tab w:val="left" w:pos="12960"/>
+          <w:tab w:val="left" w:pos="13680"/>
+          <w:tab w:val="left" w:pos="14400"/>
+          <w:tab w:val="left" w:pos="15120"/>
+          <w:tab w:val="left" w:pos="15840"/>
+          <w:tab w:val="left" w:pos="16560"/>
+          <w:tab w:val="left" w:pos="17280"/>
+          <w:tab w:val="left" w:pos="18000"/>
+          <w:tab w:val="left" w:pos="18720"/>
+        </w:tabs>
+        <w:ind w:left="1890" w:hanging="1890"/>
+        <w:rPr>
+          <w:sz w:val="24"/>
+        </w:rPr>
+      </w:pPr>
+      <w:r>
+        <w:rPr>
+          <w:b/>
+          <w:sz w:val="24"/>
+        </w:rPr>
+        <w:tab/>
+      </w:r>
+      <w:r>
+        <w:rPr>
+          <w:b/>
+          <w:sz w:val="24"/>
+        </w:rPr>
+        <w:t>San Francisco State University</w:t>
+      </w:r>
+      <w:r>
+        <w:rPr>
+          <w:b/>
+          <w:sz w:val="24"/>
+        </w:rPr>
+        <w:t>, San Francisco, California</w:t>
+      </w:r>
+    </w:p>
+    <w:p>
+      <w:pPr>
+        <w:tabs>
+          <w:tab w:val="left" w:pos="-1080"/>
+          <w:tab w:val="left" w:pos="-720"/>
+          <w:tab w:val="left" w:pos="1620"/>
+          <w:tab w:val="left" w:pos="1890"/>
+          <w:tab w:val="left" w:pos="5040"/>
+          <w:tab w:val="left" w:pos="5760"/>
+          <w:tab w:val="left" w:pos="6480"/>
+          <w:tab w:val="left" w:pos="7200"/>
+          <w:tab w:val="left" w:pos="7920"/>
+          <w:tab w:val="left" w:pos="8640"/>
+          <w:tab w:val="left" w:pos="9360"/>
+          <w:tab w:val="left" w:pos="10080"/>
+          <w:tab w:val="left" w:pos="10800"/>
+          <w:tab w:val="left" w:pos="11520"/>
+          <w:tab w:val="left" w:pos="12240"/>
+          <w:tab w:val="left" w:pos="12960"/>
+          <w:tab w:val="left" w:pos="13680"/>
+          <w:tab w:val="left" w:pos="14400"/>
+          <w:tab w:val="left" w:pos="15120"/>
+          <w:tab w:val="left" w:pos="15840"/>
+          <w:tab w:val="left" w:pos="16560"/>
+          <w:tab w:val="left" w:pos="17280"/>
+          <w:tab w:val="left" w:pos="18000"/>
+          <w:tab w:val="left" w:pos="18720"/>
+        </w:tabs>
+        <w:ind w:left="1890" w:hanging="1890"/>
+        <w:rPr>
+          <w:sz w:val="24"/>
+        </w:rPr>
+      </w:pPr>
+      <w:r>
+        <w:rPr>
+          <w:sz w:val="24"/>
+        </w:rPr>
+        <w:tab/>
+        <w:t>•</w:t>
+      </w:r>
+      <w:r>
+        <w:rPr>
+          <w:sz w:val="24"/>
+        </w:rPr>
+        <w:tab/>
+        <w:t>Assisted students with programming and software questions</w:t>
+      </w:r>
+    </w:p>
+    <w:p>
+      <w:pPr>
+        <w:tabs>
+          <w:tab w:val="left" w:pos="-1080"/>
+          <w:tab w:val="left" w:pos="-720"/>
+          <w:tab w:val="left" w:pos="1620"/>
+          <w:tab w:val="left" w:pos="1890"/>
+          <w:tab w:val="left" w:pos="5040"/>
+          <w:tab w:val="left" w:pos="5760"/>
+          <w:tab w:val="left" w:pos="6480"/>
+          <w:tab w:val="left" w:pos="7200"/>
+          <w:tab w:val="left" w:pos="7920"/>
+          <w:tab w:val="left" w:pos="8640"/>
+          <w:tab w:val="left" w:pos="9360"/>
+          <w:tab w:val="left" w:pos="10080"/>
+          <w:tab w:val="left" w:pos="10800"/>
+          <w:tab w:val="left" w:pos="11520"/>
+          <w:tab w:val="left" w:pos="12240"/>
+          <w:tab w:val="left" w:pos="12960"/>
+          <w:tab w:val="left" w:pos="13680"/>
+          <w:tab w:val="left" w:pos="14400"/>
+          <w:tab w:val="left" w:pos="15120"/>
+          <w:tab w:val="left" w:pos="15840"/>
+          <w:tab w:val="left" w:pos="16560"/>
+          <w:tab w:val="left" w:pos="17280"/>
+          <w:tab w:val="left" w:pos="18000"/>
+          <w:tab w:val="left" w:pos="18720"/>
+        </w:tabs>
+        <w:ind w:left="1890" w:hanging="1890"/>
+        <w:rPr>
+          <w:sz w:val="24"/>
+        </w:rPr>
+      </w:pPr>
+      <w:r>
+        <w:rPr>
+          <w:sz w:val="24"/>
+        </w:rPr>
+        <w:tab/>
+        <w:t>•</w:t>
+      </w:r>
+      <w:r>
+        <w:rPr>
+          <w:sz w:val="24"/>
+        </w:rPr>
+        <w:tab/>
+        <w:t>Graded students’ homework</w:t>
+      </w:r>
+    </w:p>
+    <w:p>
+      <w:pPr>
+        <w:tabs>
+          <w:tab w:val="left" w:pos="-1080"/>
+          <w:tab w:val="left" w:pos="-720"/>
+          <w:tab w:val="left" w:pos="1620"/>
+          <w:tab w:val="left" w:pos="1890"/>
+          <w:tab w:val="left" w:pos="5040"/>
+          <w:tab w:val="left" w:pos="5760"/>
+          <w:tab w:val="left" w:pos="6480"/>
+          <w:tab w:val="left" w:pos="7200"/>
+          <w:tab w:val="left" w:pos="7920"/>
+          <w:tab w:val="left" w:pos="8640"/>
+          <w:tab w:val="left" w:pos="9360"/>
+          <w:tab w:val="left" w:pos="10080"/>
+          <w:tab w:val="left" w:pos="10800"/>
+          <w:tab w:val="left" w:pos="11520"/>
+          <w:tab w:val="left" w:pos="12240"/>
+          <w:tab w:val="left" w:pos="12960"/>
+          <w:tab w:val="left" w:pos="13680"/>
+          <w:tab w:val="left" w:pos="14400"/>
+          <w:tab w:val="left" w:pos="15120"/>
+          <w:tab w:val="left" w:pos="15840"/>
+          <w:tab w:val="left" w:pos="16560"/>
+          <w:tab w:val="left" w:pos="17280"/>
+          <w:tab w:val="left" w:pos="18000"/>
+          <w:tab w:val="left" w:pos="18720"/>
+        </w:tabs>
+        <w:ind w:left="1890" w:hanging="1890"/>
+        <w:rPr>
+          <w:sz w:val="24"/>
+        </w:rPr>
+      </w:pPr>
+    </w:p>
+    <w:p>
+      <w:pPr>
+        <w:tabs>
+          <w:tab w:val="left" w:pos="-1080"/>
+          <w:tab w:val="left" w:pos="-720"/>
+          <w:tab w:val="left" w:pos="1620"/>
+          <w:tab w:val="left" w:pos="1890"/>
+          <w:tab w:val="left" w:pos="5040"/>
+          <w:tab w:val="left" w:pos="5760"/>
+          <w:tab w:val="left" w:pos="6480"/>
+          <w:tab w:val="left" w:pos="7200"/>
+          <w:tab w:val="left" w:pos="7920"/>
+          <w:tab w:val="left" w:pos="8640"/>
+          <w:tab w:val="left" w:pos="9360"/>
+          <w:tab w:val="left" w:pos="10080"/>
+          <w:tab w:val="left" w:pos="10800"/>
+          <w:tab w:val="left" w:pos="11520"/>
+          <w:tab w:val="left" w:pos="12240"/>
+          <w:tab w:val="left" w:pos="12960"/>
+          <w:tab w:val="left" w:pos="13680"/>
+          <w:tab w:val="left" w:pos="14400"/>
+          <w:tab w:val="left" w:pos="15120"/>
+          <w:tab w:val="left" w:pos="15840"/>
+          <w:tab w:val="left" w:pos="16560"/>
+          <w:tab w:val="left" w:pos="17280"/>
+          <w:tab w:val="left" w:pos="18000"/>
+          <w:tab w:val="left" w:pos="18720"/>
+        </w:tabs>
+        <w:ind w:left="1890" w:hanging="1890"/>
+        <w:rPr>
+          <w:sz w:val="24"/>
+        </w:rPr>
+      </w:pPr>
+    </w:p>
+    <w:p>
+      <w:pPr>
+        <w:tabs>
+          <w:tab w:val="left" w:pos="-1080"/>
+          <w:tab w:val="left" w:pos="-720"/>
+          <w:tab w:val="left" w:pos="1620"/>
+          <w:tab w:val="left" w:pos="1890"/>
+          <w:tab w:val="left" w:pos="5040"/>
+          <w:tab w:val="left" w:pos="5760"/>
+          <w:tab w:val="left" w:pos="6480"/>
+          <w:tab w:val="left" w:pos="7200"/>
+          <w:tab w:val="left" w:pos="7920"/>
+          <w:tab w:val="left" w:pos="8640"/>
+          <w:tab w:val="left" w:pos="9360"/>
+          <w:tab w:val="left" w:pos="10080"/>
+          <w:tab w:val="left" w:pos="10800"/>
+          <w:tab w:val="left" w:pos="11520"/>
+          <w:tab w:val="left" w:pos="12240"/>
+          <w:tab w:val="left" w:pos="12960"/>
+          <w:tab w:val="left" w:pos="13680"/>
+          <w:tab w:val="left" w:pos="14400"/>
+          <w:tab w:val="left" w:pos="15120"/>
+          <w:tab w:val="left" w:pos="15840"/>
+          <w:tab w:val="left" w:pos="16560"/>
+          <w:tab w:val="left" w:pos="17280"/>
+          <w:tab w:val="left" w:pos="18000"/>
+          <w:tab w:val="left" w:pos="18720"/>
+        </w:tabs>
+        <w:ind w:left="1890" w:hanging="1890"/>
+        <w:rPr>
+          <w:b/>
+          <w:sz w:val="24"/>
+        </w:rPr>
+      </w:pPr>
+      <w:r>
+        <w:rPr>
           <w:b/>
           <w:sz w:val="24"/>
         </w:rPr>
@@ -1771,192 +2092,18 @@
         </w:tabs>
         <w:ind w:left="1890" w:hanging="1890"/>
         <w:rPr>
-          <w:b/>
-          <w:sz w:val="24"/>
-        </w:rPr>
-      </w:pPr>
-      <w:r>
-        <w:rPr>
-          <w:b/>
-          <w:sz w:val="24"/>
-        </w:rPr>
-        <w:t xml:space="preserve">                           </w:t>
-      </w:r>
-      <w:r>
-        <w:rPr>
-          <w:b/>
-          <w:sz w:val="24"/>
-        </w:rPr>
-        <w:t xml:space="preserve">Part </w:t>
-      </w:r>
-      <w:r>
-        <w:rPr>
-          <w:b/>
-          <w:sz w:val="24"/>
-        </w:rPr>
-        <w:t>T</w:t>
-      </w:r>
-      <w:r>
-        <w:rPr>
-          <w:b/>
-          <w:sz w:val="24"/>
-        </w:rPr>
-        <w:t xml:space="preserve">ime </w:t>
-      </w:r>
-      <w:r>
-        <w:rPr>
-          <w:b/>
-          <w:sz w:val="24"/>
-        </w:rPr>
-        <w:t>Cashier, Aug 2012 to Present</w:t>
-      </w:r>
-    </w:p>
-    <w:p>
-      <w:pPr>
-        <w:tabs>
-          <w:tab w:val="left" w:pos="-1080"/>
-          <w:tab w:val="left" w:pos="-720"/>
-          <w:tab w:val="left" w:pos="1620"/>
-          <w:tab w:val="left" w:pos="1890"/>
-          <w:tab w:val="left" w:pos="5040"/>
-          <w:tab w:val="left" w:pos="5760"/>
-          <w:tab w:val="left" w:pos="6480"/>
-          <w:tab w:val="left" w:pos="7200"/>
-          <w:tab w:val="left" w:pos="7920"/>
-          <w:tab w:val="left" w:pos="8640"/>
-          <w:tab w:val="left" w:pos="9360"/>
-          <w:tab w:val="left" w:pos="10080"/>
-          <w:tab w:val="left" w:pos="10800"/>
-          <w:tab w:val="left" w:pos="11520"/>
-          <w:tab w:val="left" w:pos="12240"/>
-          <w:tab w:val="left" w:pos="12960"/>
-          <w:tab w:val="left" w:pos="13680"/>
-          <w:tab w:val="left" w:pos="14400"/>
-          <w:tab w:val="left" w:pos="15120"/>
-          <w:tab w:val="left" w:pos="15840"/>
-          <w:tab w:val="left" w:pos="16560"/>
-          <w:tab w:val="left" w:pos="17280"/>
-          <w:tab w:val="left" w:pos="18000"/>
-          <w:tab w:val="left" w:pos="18720"/>
-        </w:tabs>
-        <w:ind w:left="1890" w:hanging="1890"/>
-        <w:rPr>
-          <w:sz w:val="24"/>
-        </w:rPr>
-      </w:pPr>
-      <w:r>
-        <w:rPr>
-          <w:b/>
-          <w:sz w:val="24"/>
-        </w:rPr>
-        <w:tab/>
-        <w:t>Marco Polo Ice Cream, San Francisco, California</w:t>
-      </w:r>
-    </w:p>
-    <w:p>
-      <w:pPr>
-        <w:tabs>
-          <w:tab w:val="left" w:pos="-1080"/>
-          <w:tab w:val="left" w:pos="-720"/>
-          <w:tab w:val="left" w:pos="1620"/>
-          <w:tab w:val="left" w:pos="1890"/>
-          <w:tab w:val="left" w:pos="5040"/>
-          <w:tab w:val="left" w:pos="5760"/>
-          <w:tab w:val="left" w:pos="6480"/>
-          <w:tab w:val="left" w:pos="7200"/>
-          <w:tab w:val="left" w:pos="7920"/>
-          <w:tab w:val="left" w:pos="8640"/>
-          <w:tab w:val="left" w:pos="9360"/>
-          <w:tab w:val="left" w:pos="10080"/>
-          <w:tab w:val="left" w:pos="10800"/>
-          <w:tab w:val="left" w:pos="11520"/>
-          <w:tab w:val="left" w:pos="12240"/>
-          <w:tab w:val="left" w:pos="12960"/>
-          <w:tab w:val="left" w:pos="13680"/>
-          <w:tab w:val="left" w:pos="14400"/>
-          <w:tab w:val="left" w:pos="15120"/>
-          <w:tab w:val="left" w:pos="15840"/>
-          <w:tab w:val="left" w:pos="16560"/>
-          <w:tab w:val="left" w:pos="17280"/>
-          <w:tab w:val="left" w:pos="18000"/>
-          <w:tab w:val="left" w:pos="18720"/>
-        </w:tabs>
-        <w:ind w:left="1890" w:hanging="1890"/>
-        <w:rPr>
-          <w:sz w:val="24"/>
-        </w:rPr>
-      </w:pPr>
-      <w:r>
-        <w:rPr>
-          <w:sz w:val="24"/>
-        </w:rPr>
-        <w:tab/>
-        <w:t>•</w:t>
-      </w:r>
-      <w:r>
-        <w:rPr>
-          <w:sz w:val="24"/>
-        </w:rPr>
-        <w:t xml:space="preserve">  </w:t>
-      </w:r>
-      <w:r>
-        <w:rPr>
-          <w:sz w:val="24"/>
-        </w:rPr>
-        <w:t>Customer Support</w:t>
-      </w:r>
-      <w:r>
-        <w:rPr>
-          <w:sz w:val="24"/>
-        </w:rPr>
-        <w:t xml:space="preserve"> and Teamwork</w:t>
-      </w:r>
-    </w:p>
-    <w:p>
-      <w:pPr>
-        <w:tabs>
-          <w:tab w:val="left" w:pos="-1080"/>
-          <w:tab w:val="left" w:pos="-720"/>
-          <w:tab w:val="left" w:pos="1620"/>
-          <w:tab w:val="left" w:pos="1890"/>
-          <w:tab w:val="left" w:pos="5040"/>
-          <w:tab w:val="left" w:pos="5760"/>
-          <w:tab w:val="left" w:pos="6480"/>
-          <w:tab w:val="left" w:pos="7200"/>
-          <w:tab w:val="left" w:pos="7920"/>
-          <w:tab w:val="left" w:pos="8640"/>
-          <w:tab w:val="left" w:pos="9360"/>
-          <w:tab w:val="left" w:pos="10080"/>
-          <w:tab w:val="left" w:pos="10800"/>
-          <w:tab w:val="left" w:pos="11520"/>
-          <w:tab w:val="left" w:pos="12240"/>
-          <w:tab w:val="left" w:pos="12960"/>
-          <w:tab w:val="left" w:pos="13680"/>
-          <w:tab w:val="left" w:pos="14400"/>
-          <w:tab w:val="left" w:pos="15120"/>
-          <w:tab w:val="left" w:pos="15840"/>
-          <w:tab w:val="left" w:pos="16560"/>
-          <w:tab w:val="left" w:pos="17280"/>
-          <w:tab w:val="left" w:pos="18000"/>
-          <w:tab w:val="left" w:pos="18720"/>
-        </w:tabs>
-        <w:ind w:left="1890" w:hanging="1890"/>
-        <w:rPr>
-          <w:sz w:val="24"/>
-        </w:rPr>
-      </w:pPr>
-      <w:r>
-        <w:rPr>
-          <w:sz w:val="24"/>
-        </w:rPr>
-        <w:t xml:space="preserve">                           •  </w:t>
-      </w:r>
-      <w:r>
-        <w:rPr>
-          <w:sz w:val="24"/>
-        </w:rPr>
-        <w:t>Maintain a Clean environment</w:t>
-      </w:r>
+          <w:sz w:val="24"/>
+        </w:rPr>
+      </w:pPr>
+      <w:r>
+        <w:rPr>
+          <w:b/>
+          <w:sz w:val="24"/>
+        </w:rPr>
+        <w:t xml:space="preserve">                     </w:t>
+      </w:r>
+      <w:bookmarkStart w:id="0" w:name="_GoBack"/>
+      <w:bookmarkEnd w:id="0"/>
     </w:p>
     <w:sectPr>
       <w:endnotePr>

</xml_diff>